<commit_message>
Movement Structs created and implemented
</commit_message>
<xml_diff>
--- a/Documentation/Research Documentation.docx
+++ b/Documentation/Research Documentation.docx
@@ -135,8 +135,34 @@
       </w:r>
       <w:bookmarkEnd w:id="1"/>
     </w:p>
+    <w:p/>
+    <w:p>
+      <w:pPr>
+        <w:rPr>
+          <w:b/>
+          <w:bCs/>
+        </w:rPr>
+      </w:pPr>
+      <w:r>
+        <w:rPr>
+          <w:b/>
+          <w:bCs/>
+        </w:rPr>
+        <w:t>To Cite:</w:t>
+      </w:r>
+    </w:p>
+    <w:p>
+      <w:hyperlink r:id="rId8" w:history="1">
+        <w:r>
+          <w:rPr>
+            <w:rStyle w:val="Hyperlink"/>
+          </w:rPr>
+          <w:t>https://fornace.medium.com/fighting-game-design-with-dan-fornace-the-power-of-silhouettes-915fde48318f</w:t>
+        </w:r>
+      </w:hyperlink>
+    </w:p>
     <w:sectPr>
-      <w:headerReference w:type="default" r:id="rId8"/>
+      <w:headerReference w:type="default" r:id="rId9"/>
       <w:pgSz w:w="11906" w:h="16838"/>
       <w:pgMar w:top="1440" w:right="1440" w:bottom="1440" w:left="1440" w:header="708" w:footer="708" w:gutter="0"/>
       <w:cols w:space="708"/>

</xml_diff>